<commit_message>
010 ajout bouton pour modifier rent ref et rent ref maj (#7)
* add button_and_icon

* add-setRentRef

---------

Co-authored-by: christian <christian.coley84@gmail.com>
</commit_message>
<xml_diff>
--- a/src/assets/docx/bail.docx
+++ b/src/assets/docx/bail.docx
@@ -869,6 +869,7 @@
           <w:bCs/>
         </w:rPr>
       </w:pPr>
+      <w:commentRangeStart w:id="4"/>
       <w:r>
         <w:rPr>
           <w:bCs/>
@@ -885,24 +886,43 @@
         <w:rPr>
           <w:bCs/>
         </w:rPr>
-        <w:t>Résidence</w:t>
+        <w:t xml:space="preserve"> Résidence principale </w:t>
       </w:r>
       <w:r>
         <w:rPr>
           <w:bCs/>
         </w:rPr>
-        <w:t xml:space="preserve"> </w:t>
+        <w:tab/>
       </w:r>
       <w:r>
         <w:rPr>
           <w:bCs/>
         </w:rPr>
-        <w:t>principale</w:t>
+        <w:tab/>
       </w:r>
       <w:r>
         <w:rPr>
           <w:bCs/>
         </w:rPr>
+        <w:sym w:font="Wingdings" w:char="F0A8"/>
+      </w:r>
+      <w:r>
+        <w:rPr>
+          <w:bCs/>
+        </w:rPr>
+        <w:t xml:space="preserve"> Résidence secondaire</w:t>
+      </w:r>
+    </w:p>
+    <w:p>
+      <w:pPr>
+        <w:rPr>
+          <w:bCs/>
+        </w:rPr>
+      </w:pPr>
+      <w:r>
+        <w:rPr>
+          <w:bCs/>
+        </w:rPr>
         <w:t>{/</w:t>
       </w:r>
       <w:proofErr w:type="spellStart"/>
@@ -925,17 +945,56 @@
         </w:rPr>
         <w:t xml:space="preserve"> {#isResidenceSecondaire}</w:t>
       </w:r>
+      <w:bookmarkStart w:id="5" w:name="_Hlk193706897"/>
       <w:r>
         <w:rPr>
           <w:bCs/>
         </w:rPr>
+        <w:sym w:font="Wingdings" w:char="F0A8"/>
+      </w:r>
+      <w:bookmarkEnd w:id="5"/>
+      <w:r>
+        <w:rPr>
+          <w:bCs/>
+        </w:rPr>
+        <w:t xml:space="preserve"> Résidence principale </w:t>
+      </w:r>
+      <w:r>
+        <w:rPr>
+          <w:bCs/>
+        </w:rPr>
+        <w:tab/>
+      </w:r>
+      <w:r>
+        <w:rPr>
+          <w:bCs/>
+        </w:rPr>
+        <w:tab/>
+      </w:r>
+      <w:r>
+        <w:rPr>
+          <w:bCs/>
+        </w:rPr>
         <w:sym w:font="Wingdings" w:char="F0FE"/>
       </w:r>
       <w:r>
         <w:rPr>
           <w:bCs/>
         </w:rPr>
-        <w:t xml:space="preserve"> Résidence secondaire{/</w:t>
+        <w:t xml:space="preserve"> Résidence secondaire</w:t>
+      </w:r>
+    </w:p>
+    <w:p>
+      <w:pPr>
+        <w:rPr>
+          <w:bCs/>
+        </w:rPr>
+      </w:pPr>
+      <w:r>
+        <w:rPr>
+          <w:bCs/>
+        </w:rPr>
+        <w:t>{/</w:t>
       </w:r>
       <w:proofErr w:type="spellStart"/>
       <w:r>
@@ -950,6 +1009,13 @@
           <w:bCs/>
         </w:rPr>
         <w:t>}</w:t>
+      </w:r>
+      <w:commentRangeEnd w:id="4"/>
+      <w:r>
+        <w:rPr>
+          <w:rStyle w:val="Marquedecommentaire"/>
+        </w:rPr>
+        <w:commentReference w:id="4"/>
       </w:r>
     </w:p>
     <w:p>
@@ -1048,7 +1114,7 @@
                     </pic:cNvPicPr>
                   </pic:nvPicPr>
                   <pic:blipFill>
-                    <a:blip r:embed="rId8">
+                    <a:blip r:embed="rId12">
                       <a:extLst>
                         <a:ext uri="{28A0092B-C50C-407E-A947-70E740481C1C}">
                           <a14:useLocalDpi xmlns:a14="http://schemas.microsoft.com/office/drawing/2010/main" val="0"/>
@@ -1177,7 +1243,7 @@
                     <pic:cNvPicPr/>
                   </pic:nvPicPr>
                   <pic:blipFill>
-                    <a:blip r:embed="rId9">
+                    <a:blip r:embed="rId13">
                       <a:extLst>
                         <a:ext uri="{28A0092B-C50C-407E-A947-70E740481C1C}">
                           <a14:useLocalDpi xmlns:a14="http://schemas.microsoft.com/office/drawing/2010/main" val="0"/>
@@ -1306,7 +1372,7 @@
                     <pic:cNvPicPr/>
                   </pic:nvPicPr>
                   <pic:blipFill>
-                    <a:blip r:embed="rId10" cstate="print">
+                    <a:blip r:embed="rId14" cstate="print">
                       <a:extLst>
                         <a:ext uri="{28A0092B-C50C-407E-A947-70E740481C1C}">
                           <a14:useLocalDpi xmlns:a14="http://schemas.microsoft.com/office/drawing/2010/main" val="0"/>
@@ -1338,14 +1404,12 @@
         <w:rPr>
           <w:rFonts w:cs="Arial"/>
           <w:szCs w:val="20"/>
-          <w:lang w:val="en-GB"/>
-        </w:rPr>
-      </w:pPr>
-      <w:r>
-        <w:rPr>
-          <w:rFonts w:cs="Arial"/>
-          <w:szCs w:val="20"/>
-          <w:lang w:val="en-GB"/>
+        </w:rPr>
+      </w:pPr>
+      <w:r>
+        <w:rPr>
+          <w:rFonts w:cs="Arial"/>
+          <w:szCs w:val="20"/>
         </w:rPr>
         <w:t>{/</w:t>
       </w:r>
@@ -1354,7 +1418,6 @@
         <w:rPr>
           <w:rFonts w:cs="Arial"/>
           <w:szCs w:val="20"/>
-          <w:lang w:val="en-GB"/>
         </w:rPr>
         <w:t>isChateauGaillard</w:t>
       </w:r>
@@ -1363,7 +1426,6 @@
         <w:rPr>
           <w:rFonts w:cs="Arial"/>
           <w:szCs w:val="20"/>
-          <w:lang w:val="en-GB"/>
         </w:rPr>
         <w:t>}</w:t>
       </w:r>
@@ -1373,7 +1435,6 @@
         <w:rPr>
           <w:rFonts w:cs="Arial"/>
           <w:szCs w:val="20"/>
-          <w:lang w:val="en-GB"/>
         </w:rPr>
       </w:pPr>
     </w:p>
@@ -1521,12 +1582,19 @@
         <w:rPr>
           <w:bCs/>
         </w:rPr>
-        <w:t xml:space="preserve">Modalité de production de chauffage : </w:t>
-      </w:r>
+        <w:t>Modalité de production de chauffage </w:t>
+      </w:r>
+      <w:commentRangeStart w:id="6"/>
       <w:r>
         <w:rPr>
           <w:bCs/>
         </w:rPr>
+        <w:t xml:space="preserve">: </w:t>
+      </w:r>
+      <w:r>
+        <w:rPr>
+          <w:bCs/>
+        </w:rPr>
         <w:t>{</w:t>
       </w:r>
       <w:proofErr w:type="spellStart"/>
@@ -1542,6 +1610,13 @@
           <w:bCs/>
         </w:rPr>
         <w:t>}.</w:t>
+      </w:r>
+      <w:commentRangeEnd w:id="6"/>
+      <w:r>
+        <w:rPr>
+          <w:rStyle w:val="Marquedecommentaire"/>
+        </w:rPr>
+        <w:commentReference w:id="6"/>
       </w:r>
     </w:p>
     <w:p>
@@ -1707,11 +1782,11 @@
     </w:p>
     <w:p/>
     <w:p>
-      <w:bookmarkStart w:id="4" w:name="_Hlk100144551"/>
+      <w:bookmarkStart w:id="7" w:name="_Hlk100144551"/>
       <w:r>
         <w:t xml:space="preserve">Le locataire aura par ailleurs accès comme tous les occupants du logement aux parties communes dont les caractéristiques sont les suivantes </w:t>
       </w:r>
-      <w:bookmarkEnd w:id="4"/>
+      <w:bookmarkEnd w:id="7"/>
       <w:r>
         <w:t>:</w:t>
       </w:r>
@@ -1829,12 +1904,12 @@
           <w:color w:val="auto"/>
         </w:rPr>
         <w:sectPr>
-          <w:headerReference w:type="even" r:id="rId11"/>
-          <w:headerReference w:type="default" r:id="rId12"/>
-          <w:footerReference w:type="even" r:id="rId13"/>
-          <w:footerReference w:type="default" r:id="rId14"/>
-          <w:headerReference w:type="first" r:id="rId15"/>
-          <w:footerReference w:type="first" r:id="rId16"/>
+          <w:headerReference w:type="even" r:id="rId15"/>
+          <w:headerReference w:type="default" r:id="rId16"/>
+          <w:footerReference w:type="even" r:id="rId17"/>
+          <w:footerReference w:type="default" r:id="rId18"/>
+          <w:headerReference w:type="first" r:id="rId19"/>
+          <w:footerReference w:type="first" r:id="rId20"/>
           <w:endnotePr>
             <w:numFmt w:val="decimal"/>
           </w:endnotePr>
@@ -3904,7 +3979,7 @@
         </w:rPr>
         <w:t xml:space="preserve"> </w:t>
       </w:r>
-      <w:commentRangeStart w:id="5"/>
+      <w:commentRangeStart w:id="8"/>
       <w:r>
         <w:rPr>
           <w:rFonts w:cs="Arial"/>
@@ -3935,12 +4010,12 @@
         </w:rPr>
         <w:t xml:space="preserve">€ </w:t>
       </w:r>
-      <w:commentRangeEnd w:id="5"/>
+      <w:commentRangeEnd w:id="8"/>
       <w:r>
         <w:rPr>
           <w:rStyle w:val="Marquedecommentaire"/>
         </w:rPr>
-        <w:commentReference w:id="5"/>
+        <w:commentReference w:id="8"/>
       </w:r>
       <w:r>
         <w:rPr>
@@ -6513,7 +6588,7 @@
         </w:rPr>
         <w:t xml:space="preserve">= </w:t>
       </w:r>
-      <w:bookmarkStart w:id="6" w:name="_Hlk129262699"/>
+      <w:bookmarkStart w:id="9" w:name="_Hlk129262699"/>
       <w:r>
         <w:rPr>
           <w:rFonts w:cs="Arial"/>
@@ -6555,7 +6630,7 @@
         </w:rPr>
         <w:t xml:space="preserve"> </w:t>
       </w:r>
-      <w:bookmarkEnd w:id="6"/>
+      <w:bookmarkEnd w:id="9"/>
     </w:p>
     <w:p>
       <w:pPr>
@@ -7727,7 +7802,7 @@
     </w:p>
     <w:p/>
     <w:p>
-      <w:bookmarkStart w:id="7" w:name="_Hlk100692046"/>
+      <w:bookmarkStart w:id="10" w:name="_Hlk100692046"/>
       <w:r>
         <w:t xml:space="preserve">Pour le calcul du préjudice et des dédommagements dus par le locataire au bailleur, les parties </w:t>
       </w:r>
@@ -7753,7 +7828,7 @@
         <w:br w:type="page"/>
       </w:r>
     </w:p>
-    <w:bookmarkEnd w:id="7"/>
+    <w:bookmarkEnd w:id="10"/>
     <w:p>
       <w:pPr>
         <w:pStyle w:val="Titre1"/>
@@ -7993,7 +8068,7 @@
       </w:pPr>
     </w:p>
     <w:p>
-      <w:bookmarkStart w:id="8" w:name="_Hlk100152317"/>
+      <w:bookmarkStart w:id="11" w:name="_Hlk100152317"/>
       <w:r>
         <w:t xml:space="preserve">Fait à Villeurbanne ; </w:t>
       </w:r>
@@ -8030,7 +8105,7 @@
         <w:t>riginaux dont un remis à chacune des parties qui le reconnait.</w:t>
       </w:r>
     </w:p>
-    <w:bookmarkEnd w:id="8"/>
+    <w:bookmarkEnd w:id="11"/>
     <w:p/>
     <w:p/>
     <w:p>
@@ -8068,7 +8143,7 @@
                 <w:b/>
               </w:rPr>
             </w:pPr>
-            <w:bookmarkStart w:id="9" w:name="_Hlk100150863"/>
+            <w:bookmarkStart w:id="12" w:name="_Hlk100150863"/>
             <w:r>
               <w:rPr>
                 <w:b/>
@@ -8159,7 +8234,7 @@
           </w:p>
         </w:tc>
       </w:tr>
-      <w:bookmarkEnd w:id="9"/>
+      <w:bookmarkEnd w:id="12"/>
     </w:tbl>
     <w:p/>
     <w:sectPr>
@@ -8184,7 +8259,41 @@
 
 <file path=word/comments.xml><?xml version="1.0" encoding="utf-8"?>
 <w:comments xmlns:wpc="http://schemas.microsoft.com/office/word/2010/wordprocessingCanvas" xmlns:cx="http://schemas.microsoft.com/office/drawing/2014/chartex" xmlns:cx1="http://schemas.microsoft.com/office/drawing/2015/9/8/chartex" xmlns:cx2="http://schemas.microsoft.com/office/drawing/2015/10/21/chartex" xmlns:cx3="http://schemas.microsoft.com/office/drawing/2016/5/9/chartex" xmlns:cx4="http://schemas.microsoft.com/office/drawing/2016/5/10/chartex" xmlns:cx5="http://schemas.microsoft.com/office/drawing/2016/5/11/chartex" xmlns:cx6="http://schemas.microsoft.com/office/drawing/2016/5/12/chartex" xmlns:cx7="http://schemas.microsoft.com/office/drawing/2016/5/13/chartex" xmlns:cx8="http://schemas.microsoft.com/office/drawing/2016/5/14/chartex" xmlns:mc="http://schemas.openxmlformats.org/markup-compatibility/2006" xmlns:aink="http://schemas.microsoft.com/office/drawing/2016/ink" xmlns:am3d="http://schemas.microsoft.com/office/drawing/2017/model3d" xmlns:o="urn:schemas-microsoft-com:office:office" xmlns:oel="http://schemas.microsoft.com/office/2019/extlst" xmlns:r="http://schemas.openxmlformats.org/officeDocument/2006/relationships" xmlns:m="http://schemas.openxmlformats.org/officeDocument/2006/math" xmlns:v="urn:schemas-microsoft-com:vml" xmlns:wp14="http://schemas.microsoft.com/office/word/2010/wordprocessingDrawing" xmlns:wp="http://schemas.openxmlformats.org/drawingml/2006/wordprocessingDrawing" xmlns:w10="urn:schemas-microsoft-com:office:word" xmlns:w="http://schemas.openxmlformats.org/wordprocessingml/2006/main" xmlns:w14="http://schemas.microsoft.com/office/word/2010/wordml" xmlns:w15="http://schemas.microsoft.com/office/word/2012/wordml" xmlns:w16cex="http://schemas.microsoft.com/office/word/2018/wordml/cex" xmlns:w16cid="http://schemas.microsoft.com/office/word/2016/wordml/cid" xmlns:w16="http://schemas.microsoft.com/office/word/2018/wordml" xmlns:w16du="http://schemas.microsoft.com/office/word/2023/wordml/word16du" xmlns:w16sdtdh="http://schemas.microsoft.com/office/word/2020/wordml/sdtdatahash" xmlns:w16sdtfl="http://schemas.microsoft.com/office/word/2024/wordml/sdtformatlock" xmlns:w16se="http://schemas.microsoft.com/office/word/2015/wordml/symex" xmlns:wpg="http://schemas.microsoft.com/office/word/2010/wordprocessingGroup" xmlns:wpi="http://schemas.microsoft.com/office/word/2010/wordprocessingInk" xmlns:wne="http://schemas.microsoft.com/office/word/2006/wordml" xmlns:wps="http://schemas.microsoft.com/office/word/2010/wordprocessingShape" mc:Ignorable="w14 w15 w16se w16cid w16 w16cex w16sdtdh w16sdtfl w16du wp14">
-  <w:comment w:id="5" w:author="Christian C" w:date="2024-10-03T07:17:00Z" w:initials="CC">
+  <w:comment w:id="4" w:author="Christian C" w:date="2025-03-22T09:09:00Z" w:initials="CC">
+    <w:p>
+      <w:pPr>
+        <w:pStyle w:val="Commentaire"/>
+        <w:jc w:val="left"/>
+      </w:pPr>
+      <w:r>
+        <w:rPr>
+          <w:rStyle w:val="Marquedecommentaire"/>
+        </w:rPr>
+        <w:annotationRef/>
+      </w:r>
+      <w:r>
+        <w:t>Faire apparaitre un coché et l’autre décoché</w:t>
+      </w:r>
+    </w:p>
+  </w:comment>
+  <w:comment w:id="6" w:author="Christian C" w:date="2025-03-22T09:08:00Z" w:initials="CC">
+    <w:p>
+      <w:pPr>
+        <w:pStyle w:val="Commentaire"/>
+        <w:jc w:val="left"/>
+      </w:pPr>
+      <w:r>
+        <w:rPr>
+          <w:rStyle w:val="Marquedecommentaire"/>
+        </w:rPr>
+        <w:annotationRef/>
+      </w:r>
+      <w:r>
+        <w:t>Problème de biding</w:t>
+      </w:r>
+    </w:p>
+  </w:comment>
+  <w:comment w:id="8" w:author="Christian C" w:date="2024-10-03T07:17:00Z" w:initials="CC">
     <w:p>
       <w:pPr>
         <w:pStyle w:val="Commentaire"/>
@@ -8206,18 +8315,24 @@
 
 <file path=word/commentsExtended.xml><?xml version="1.0" encoding="utf-8"?>
 <w15:commentsEx xmlns:wpc="http://schemas.microsoft.com/office/word/2010/wordprocessingCanvas" xmlns:cx="http://schemas.microsoft.com/office/drawing/2014/chartex" xmlns:cx1="http://schemas.microsoft.com/office/drawing/2015/9/8/chartex" xmlns:cx2="http://schemas.microsoft.com/office/drawing/2015/10/21/chartex" xmlns:cx3="http://schemas.microsoft.com/office/drawing/2016/5/9/chartex" xmlns:cx4="http://schemas.microsoft.com/office/drawing/2016/5/10/chartex" xmlns:cx5="http://schemas.microsoft.com/office/drawing/2016/5/11/chartex" xmlns:cx6="http://schemas.microsoft.com/office/drawing/2016/5/12/chartex" xmlns:cx7="http://schemas.microsoft.com/office/drawing/2016/5/13/chartex" xmlns:cx8="http://schemas.microsoft.com/office/drawing/2016/5/14/chartex" xmlns:mc="http://schemas.openxmlformats.org/markup-compatibility/2006" xmlns:aink="http://schemas.microsoft.com/office/drawing/2016/ink" xmlns:am3d="http://schemas.microsoft.com/office/drawing/2017/model3d" xmlns:o="urn:schemas-microsoft-com:office:office" xmlns:oel="http://schemas.microsoft.com/office/2019/extlst" xmlns:r="http://schemas.openxmlformats.org/officeDocument/2006/relationships" xmlns:m="http://schemas.openxmlformats.org/officeDocument/2006/math" xmlns:v="urn:schemas-microsoft-com:vml" xmlns:wp14="http://schemas.microsoft.com/office/word/2010/wordprocessingDrawing" xmlns:wp="http://schemas.openxmlformats.org/drawingml/2006/wordprocessingDrawing" xmlns:w10="urn:schemas-microsoft-com:office:word" xmlns:w="http://schemas.openxmlformats.org/wordprocessingml/2006/main" xmlns:w14="http://schemas.microsoft.com/office/word/2010/wordml" xmlns:w15="http://schemas.microsoft.com/office/word/2012/wordml" xmlns:w16cex="http://schemas.microsoft.com/office/word/2018/wordml/cex" xmlns:w16cid="http://schemas.microsoft.com/office/word/2016/wordml/cid" xmlns:w16="http://schemas.microsoft.com/office/word/2018/wordml" xmlns:w16du="http://schemas.microsoft.com/office/word/2023/wordml/word16du" xmlns:w16sdtdh="http://schemas.microsoft.com/office/word/2020/wordml/sdtdatahash" xmlns:w16sdtfl="http://schemas.microsoft.com/office/word/2024/wordml/sdtformatlock" xmlns:w16se="http://schemas.microsoft.com/office/word/2015/wordml/symex" xmlns:wpg="http://schemas.microsoft.com/office/word/2010/wordprocessingGroup" xmlns:wpi="http://schemas.microsoft.com/office/word/2010/wordprocessingInk" xmlns:wne="http://schemas.microsoft.com/office/word/2006/wordml" xmlns:wps="http://schemas.microsoft.com/office/word/2010/wordprocessingShape" mc:Ignorable="w14 w15 w16se w16cid w16 w16cex w16sdtdh w16sdtfl w16du wp14">
+  <w15:commentEx w15:paraId="20FDD765" w15:done="0"/>
+  <w15:commentEx w15:paraId="35ADE381" w15:done="0"/>
   <w15:commentEx w15:paraId="2B0322B9" w15:done="0"/>
 </w15:commentsEx>
 </file>
 
 <file path=word/commentsExtensible.xml><?xml version="1.0" encoding="utf-8"?>
 <w16cex:commentsExtensible xmlns:wpc="http://schemas.microsoft.com/office/word/2010/wordprocessingCanvas" xmlns:cx="http://schemas.microsoft.com/office/drawing/2014/chartex" xmlns:cx1="http://schemas.microsoft.com/office/drawing/2015/9/8/chartex" xmlns:cx2="http://schemas.microsoft.com/office/drawing/2015/10/21/chartex" xmlns:cx3="http://schemas.microsoft.com/office/drawing/2016/5/9/chartex" xmlns:cx4="http://schemas.microsoft.com/office/drawing/2016/5/10/chartex" xmlns:cx5="http://schemas.microsoft.com/office/drawing/2016/5/11/chartex" xmlns:cx6="http://schemas.microsoft.com/office/drawing/2016/5/12/chartex" xmlns:cx7="http://schemas.microsoft.com/office/drawing/2016/5/13/chartex" xmlns:cx8="http://schemas.microsoft.com/office/drawing/2016/5/14/chartex" xmlns:cr="http://schemas.microsoft.com/office/comments/2020/reactions" xmlns:mc="http://schemas.openxmlformats.org/markup-compatibility/2006" xmlns:aink="http://schemas.microsoft.com/office/drawing/2016/ink" xmlns:am3d="http://schemas.microsoft.com/office/drawing/2017/model3d" xmlns:o="urn:schemas-microsoft-com:office:office" xmlns:oel="http://schemas.microsoft.com/office/2019/extlst" xmlns:r="http://schemas.openxmlformats.org/officeDocument/2006/relationships" xmlns:m="http://schemas.openxmlformats.org/officeDocument/2006/math" xmlns:v="urn:schemas-microsoft-com:vml" xmlns:wp14="http://schemas.microsoft.com/office/word/2010/wordprocessingDrawing" xmlns:wp="http://schemas.openxmlformats.org/drawingml/2006/wordprocessingDrawing" xmlns:w10="urn:schemas-microsoft-com:office:word" xmlns:w="http://schemas.openxmlformats.org/wordprocessingml/2006/main" xmlns:w14="http://schemas.microsoft.com/office/word/2010/wordml" xmlns:w15="http://schemas.microsoft.com/office/word/2012/wordml" xmlns:w16cex="http://schemas.microsoft.com/office/word/2018/wordml/cex" xmlns:w16cid="http://schemas.microsoft.com/office/word/2016/wordml/cid" xmlns:w16="http://schemas.microsoft.com/office/word/2018/wordml" xmlns:w16du="http://schemas.microsoft.com/office/word/2023/wordml/word16du" xmlns:w16sdtdh="http://schemas.microsoft.com/office/word/2020/wordml/sdtdatahash" xmlns:w16sdtfl="http://schemas.microsoft.com/office/word/2024/wordml/sdtformatlock" xmlns:w16se="http://schemas.microsoft.com/office/word/2015/wordml/symex" xmlns:wpg="http://schemas.microsoft.com/office/word/2010/wordprocessingGroup" xmlns:wpi="http://schemas.microsoft.com/office/word/2010/wordprocessingInk" xmlns:wne="http://schemas.microsoft.com/office/word/2006/wordml" xmlns:wps="http://schemas.microsoft.com/office/word/2010/wordprocessingShape" mc:Ignorable="w14 w15 w16se w16cid w16 w16cex w16sdtdh w16sdtfl cr w16du wp14">
+  <w16cex:commentExtensible w16cex:durableId="4F720897" w16cex:dateUtc="2025-03-22T08:09:00Z"/>
+  <w16cex:commentExtensible w16cex:durableId="1DB1F6C6" w16cex:dateUtc="2025-03-22T08:08:00Z"/>
   <w16cex:commentExtensible w16cex:durableId="0BCE3841" w16cex:dateUtc="2024-10-03T05:17:00Z"/>
 </w16cex:commentsExtensible>
 </file>
 
 <file path=word/commentsIds.xml><?xml version="1.0" encoding="utf-8"?>
 <w16cid:commentsIds xmlns:wpc="http://schemas.microsoft.com/office/word/2010/wordprocessingCanvas" xmlns:cx="http://schemas.microsoft.com/office/drawing/2014/chartex" xmlns:cx1="http://schemas.microsoft.com/office/drawing/2015/9/8/chartex" xmlns:cx2="http://schemas.microsoft.com/office/drawing/2015/10/21/chartex" xmlns:cx3="http://schemas.microsoft.com/office/drawing/2016/5/9/chartex" xmlns:cx4="http://schemas.microsoft.com/office/drawing/2016/5/10/chartex" xmlns:cx5="http://schemas.microsoft.com/office/drawing/2016/5/11/chartex" xmlns:cx6="http://schemas.microsoft.com/office/drawing/2016/5/12/chartex" xmlns:cx7="http://schemas.microsoft.com/office/drawing/2016/5/13/chartex" xmlns:cx8="http://schemas.microsoft.com/office/drawing/2016/5/14/chartex" xmlns:mc="http://schemas.openxmlformats.org/markup-compatibility/2006" xmlns:aink="http://schemas.microsoft.com/office/drawing/2016/ink" xmlns:am3d="http://schemas.microsoft.com/office/drawing/2017/model3d" xmlns:o="urn:schemas-microsoft-com:office:office" xmlns:oel="http://schemas.microsoft.com/office/2019/extlst" xmlns:r="http://schemas.openxmlformats.org/officeDocument/2006/relationships" xmlns:m="http://schemas.openxmlformats.org/officeDocument/2006/math" xmlns:v="urn:schemas-microsoft-com:vml" xmlns:wp14="http://schemas.microsoft.com/office/word/2010/wordprocessingDrawing" xmlns:wp="http://schemas.openxmlformats.org/drawingml/2006/wordprocessingDrawing" xmlns:w10="urn:schemas-microsoft-com:office:word" xmlns:w="http://schemas.openxmlformats.org/wordprocessingml/2006/main" xmlns:w14="http://schemas.microsoft.com/office/word/2010/wordml" xmlns:w15="http://schemas.microsoft.com/office/word/2012/wordml" xmlns:w16cex="http://schemas.microsoft.com/office/word/2018/wordml/cex" xmlns:w16cid="http://schemas.microsoft.com/office/word/2016/wordml/cid" xmlns:w16="http://schemas.microsoft.com/office/word/2018/wordml" xmlns:w16du="http://schemas.microsoft.com/office/word/2023/wordml/word16du" xmlns:w16sdtdh="http://schemas.microsoft.com/office/word/2020/wordml/sdtdatahash" xmlns:w16sdtfl="http://schemas.microsoft.com/office/word/2024/wordml/sdtformatlock" xmlns:w16se="http://schemas.microsoft.com/office/word/2015/wordml/symex" xmlns:wpg="http://schemas.microsoft.com/office/word/2010/wordprocessingGroup" xmlns:wpi="http://schemas.microsoft.com/office/word/2010/wordprocessingInk" xmlns:wne="http://schemas.microsoft.com/office/word/2006/wordml" xmlns:wps="http://schemas.microsoft.com/office/word/2010/wordprocessingShape" mc:Ignorable="w14 w15 w16se w16cid w16 w16cex w16sdtdh w16sdtfl w16du wp14">
+  <w16cid:commentId w16cid:paraId="20FDD765" w16cid:durableId="4F720897"/>
+  <w16cid:commentId w16cid:paraId="35ADE381" w16cid:durableId="1DB1F6C6"/>
   <w16cid:commentId w16cid:paraId="2B0322B9" w16cid:durableId="0BCE3841"/>
 </w16cid:commentsIds>
 </file>

</xml_diff>